<commit_message>
fine capitolo 2 fix capitolo 1 intestazione
</commit_message>
<xml_diff>
--- a/capitoli.docx
+++ b/capitoli.docx
@@ -106,7 +106,7 @@
       </w:r>
       <w:r>
         <w:br/>
-        <w:t>2.4 Algoritmi di stima della posa (PnP, triangolazione, ecc.)</w:t>
+        <w:t>2.4 Algoritmi di stima della posa</w:t>
       </w:r>
       <w:r>
         <w:br/>
@@ -261,7 +261,7 @@
     <w:p>
       <w:r>
         <w:pict w14:anchorId="2C34FB29">
-          <v:rect id="_x0000_i1030" style="width:0;height:.75pt" o:hralign="center" o:hrstd="t" o:hr="t" fillcolor="#a0a0a0" stroked="f"/>
+          <v:rect id="_x0000_i1029" style="width:0;height:.75pt" o:hralign="center" o:hrstd="t" o:hr="t" fillcolor="#a0a0a0" stroked="f"/>
         </w:pict>
       </w:r>
     </w:p>

</xml_diff>